<commit_message>
table some work/but without list
</commit_message>
<xml_diff>
--- a/test1.docx
+++ b/test1.docx
@@ -126,8 +126,6 @@
         </w:rPr>
         <w:t>{{list.hob1}} {{list.hob2}}</w:t>
       </w:r>
-      <w:bookmarkStart w:id="0" w:name="_GoBack"/>
-      <w:bookmarkEnd w:id="0"/>
     </w:p>
     <w:p>
       <w:pPr>
@@ -179,23 +177,169 @@
                 <w:tab w:val="left" w:pos="3012"/>
                 <w:tab w:val="left" w:pos="3540"/>
               </w:tabs>
+              <w:jc w:val="center"/>
               <w:rPr>
                 <w:rFonts w:ascii="Roboto" w:eastAsia="Roboto" w:hAnsi="Roboto" w:cs="Roboto"/>
+                <w:b/>
                 <w:color w:val="3E3E3E"/>
                 <w:sz w:val="24"/>
                 <w:szCs w:val="24"/>
+                <w:lang w:val="ru-RU"/>
               </w:rPr>
             </w:pPr>
             <w:r>
               <w:rPr>
                 <w:rFonts w:ascii="Roboto" w:eastAsia="Roboto" w:hAnsi="Roboto" w:cs="Roboto"/>
+                <w:b/>
                 <w:color w:val="3E3E3E"/>
                 <w:sz w:val="24"/>
                 <w:szCs w:val="24"/>
+                <w:lang w:val="ru-RU"/>
               </w:rPr>
-              <w:t>{{table.name1}}</w:t>
+              <w:t>Имя</w:t>
             </w:r>
           </w:p>
+        </w:tc>
+        <w:tc>
+          <w:tcPr>
+            <w:tcW w:w="3658" w:type="dxa"/>
+          </w:tcPr>
+          <w:p>
+            <w:pPr>
+              <w:tabs>
+                <w:tab w:val="left" w:pos="3012"/>
+                <w:tab w:val="left" w:pos="3540"/>
+              </w:tabs>
+              <w:jc w:val="center"/>
+              <w:rPr>
+                <w:rFonts w:ascii="Roboto" w:eastAsia="Roboto" w:hAnsi="Roboto" w:cs="Roboto"/>
+                <w:b/>
+                <w:color w:val="3E3E3E"/>
+                <w:sz w:val="24"/>
+                <w:szCs w:val="24"/>
+                <w:lang w:val="ru-RU"/>
+              </w:rPr>
+            </w:pPr>
+            <w:r>
+              <w:rPr>
+                <w:rFonts w:ascii="Roboto" w:eastAsia="Roboto" w:hAnsi="Roboto" w:cs="Roboto"/>
+                <w:b/>
+                <w:color w:val="3E3E3E"/>
+                <w:sz w:val="24"/>
+                <w:szCs w:val="24"/>
+                <w:lang w:val="ru-RU"/>
+              </w:rPr>
+              <w:t>Фамилия</w:t>
+            </w:r>
+          </w:p>
+        </w:tc>
+        <w:tc>
+          <w:tcPr>
+            <w:tcW w:w="2934" w:type="dxa"/>
+          </w:tcPr>
+          <w:p>
+            <w:pPr>
+              <w:tabs>
+                <w:tab w:val="left" w:pos="3012"/>
+                <w:tab w:val="left" w:pos="3540"/>
+              </w:tabs>
+              <w:jc w:val="center"/>
+              <w:rPr>
+                <w:rFonts w:ascii="Roboto" w:eastAsia="Roboto" w:hAnsi="Roboto" w:cs="Roboto"/>
+                <w:b/>
+                <w:color w:val="3E3E3E"/>
+                <w:sz w:val="24"/>
+                <w:szCs w:val="24"/>
+                <w:lang w:val="ru-RU"/>
+              </w:rPr>
+            </w:pPr>
+            <w:r>
+              <w:rPr>
+                <w:rFonts w:ascii="Roboto" w:eastAsia="Roboto" w:hAnsi="Roboto" w:cs="Roboto"/>
+                <w:b/>
+                <w:color w:val="3E3E3E"/>
+                <w:sz w:val="24"/>
+                <w:szCs w:val="24"/>
+                <w:lang w:val="ru-RU"/>
+              </w:rPr>
+              <w:t>Отчество</w:t>
+            </w:r>
+          </w:p>
+        </w:tc>
+      </w:tr>
+      <w:tr>
+        <w:tc>
+          <w:tcPr>
+            <w:tcW w:w="3658" w:type="dxa"/>
+          </w:tcPr>
+          <w:p>
+            <w:pPr>
+              <w:tabs>
+                <w:tab w:val="left" w:pos="3012"/>
+                <w:tab w:val="left" w:pos="3540"/>
+              </w:tabs>
+              <w:jc w:val="center"/>
+              <w:rPr>
+                <w:rFonts w:ascii="Roboto" w:eastAsia="Roboto" w:hAnsi="Roboto" w:cs="Roboto"/>
+                <w:b/>
+                <w:color w:val="3E3E3E"/>
+                <w:sz w:val="24"/>
+                <w:szCs w:val="24"/>
+                <w:lang w:val="ru-RU"/>
+              </w:rPr>
+            </w:pPr>
+          </w:p>
+        </w:tc>
+        <w:tc>
+          <w:tcPr>
+            <w:tcW w:w="3658" w:type="dxa"/>
+          </w:tcPr>
+          <w:p>
+            <w:pPr>
+              <w:tabs>
+                <w:tab w:val="left" w:pos="3012"/>
+                <w:tab w:val="left" w:pos="3540"/>
+              </w:tabs>
+              <w:jc w:val="center"/>
+              <w:rPr>
+                <w:rFonts w:ascii="Roboto" w:eastAsia="Roboto" w:hAnsi="Roboto" w:cs="Roboto"/>
+                <w:b/>
+                <w:color w:val="3E3E3E"/>
+                <w:sz w:val="24"/>
+                <w:szCs w:val="24"/>
+                <w:lang w:val="ru-RU"/>
+              </w:rPr>
+            </w:pPr>
+          </w:p>
+        </w:tc>
+        <w:tc>
+          <w:tcPr>
+            <w:tcW w:w="2934" w:type="dxa"/>
+          </w:tcPr>
+          <w:p>
+            <w:pPr>
+              <w:tabs>
+                <w:tab w:val="left" w:pos="3012"/>
+                <w:tab w:val="left" w:pos="3540"/>
+              </w:tabs>
+              <w:jc w:val="center"/>
+              <w:rPr>
+                <w:rFonts w:ascii="Roboto" w:eastAsia="Roboto" w:hAnsi="Roboto" w:cs="Roboto"/>
+                <w:b/>
+                <w:color w:val="3E3E3E"/>
+                <w:sz w:val="24"/>
+                <w:szCs w:val="24"/>
+                <w:lang w:val="ru-RU"/>
+              </w:rPr>
+            </w:pPr>
+          </w:p>
+        </w:tc>
+      </w:tr>
+      <w:tr>
+        <w:tc>
+          <w:tcPr>
+            <w:tcW w:w="3658" w:type="dxa"/>
+          </w:tcPr>
           <w:p>
             <w:pPr>
               <w:tabs>
@@ -216,7 +360,7 @@
                 <w:sz w:val="24"/>
                 <w:szCs w:val="24"/>
               </w:rPr>
-              <w:t>{{table.name4}}</w:t>
+              <w:t>{{table.name1}}</w:t>
             </w:r>
           </w:p>
         </w:tc>
@@ -254,11 +398,6 @@
           </w:tcPr>
           <w:p>
             <w:pPr>
-              <w:pStyle w:val="ae"/>
-              <w:numPr>
-                <w:ilvl w:val="0"/>
-                <w:numId w:val="8"/>
-              </w:numPr>
               <w:tabs>
                 <w:tab w:val="left" w:pos="3012"/>
                 <w:tab w:val="left" w:pos="3540"/>
@@ -307,6 +446,8 @@
           <w:szCs w:val="24"/>
         </w:rPr>
       </w:pPr>
+      <w:bookmarkStart w:id="0" w:name="_GoBack"/>
+      <w:bookmarkEnd w:id="0"/>
     </w:p>
     <w:sectPr>
       <w:pgSz w:w="11906" w:h="16838"/>

</xml_diff>